<commit_message>
problems with russian language
</commit_message>
<xml_diff>
--- a/Levin-Sidi.docx
+++ b/Levin-Sidi.docx
@@ -12,7 +12,6 @@
           <w:sz w:val="28"/>
           <w:szCs w:val="28"/>
           <w:u w:val="single"/>
-          <w:lang w:val="en-US"/>
         </w:rPr>
       </w:pPr>
       <w:r>
@@ -1808,7 +1807,6 @@
           <w:iCs/>
           <w:sz w:val="24"/>
           <w:szCs w:val="24"/>
-          <w:lang w:val="en-US"/>
         </w:rPr>
         <w:t xml:space="preserve">[1] </w:t>
       </w:r>
@@ -3171,15 +3169,7 @@
             <w:sz w:val="24"/>
             <w:szCs w:val="24"/>
           </w:rPr>
-          <m:t xml:space="preserve">,  </m:t>
-        </m:r>
-        <m:r>
-          <w:rPr>
-            <w:rFonts w:ascii="Cambria Math" w:eastAsiaTheme="minorEastAsia" w:hAnsi="Cambria Math"/>
-            <w:sz w:val="24"/>
-            <w:szCs w:val="24"/>
-          </w:rPr>
-          <m:t xml:space="preserve">и </m:t>
+          <m:t xml:space="preserve">,  и </m:t>
         </m:r>
         <m:sSub>
           <m:sSubPr>
@@ -3365,15 +3355,7 @@
             <w:sz w:val="24"/>
             <w:szCs w:val="24"/>
           </w:rPr>
-          <m:t>≤k</m:t>
-        </m:r>
-        <m:r>
-          <w:rPr>
-            <w:rFonts w:ascii="Cambria Math" w:eastAsiaTheme="minorEastAsia" w:hAnsi="Cambria Math"/>
-            <w:sz w:val="24"/>
-            <w:szCs w:val="24"/>
-          </w:rPr>
-          <m:t>.</m:t>
+          <m:t>≤k.</m:t>
         </m:r>
       </m:oMath>
     </w:p>
@@ -3393,7 +3375,6 @@
           <w:iCs/>
           <w:sz w:val="24"/>
           <w:szCs w:val="24"/>
-          <w:lang w:val="en-US"/>
         </w:rPr>
         <w:lastRenderedPageBreak/>
         <w:t xml:space="preserve">[1] </w:t>
@@ -5395,7 +5376,6 @@
         </w:rPr>
         <w:t xml:space="preserve">, а именно факториальной </w:t>
       </w:r>
-      <w:proofErr w:type="gramStart"/>
       <w:r>
         <w:rPr>
           <w:rFonts w:ascii="Cambria Math" w:eastAsiaTheme="minorEastAsia" w:hAnsi="Cambria Math"/>
@@ -5414,27 +5394,25 @@
           <w:szCs w:val="24"/>
           <w:vertAlign w:val="superscript"/>
         </w:rPr>
-        <w:t>(</w:t>
-      </w:r>
-      <w:proofErr w:type="gramEnd"/>
-      <w:r>
-        <w:rPr>
-          <w:rFonts w:ascii="Cambria Math" w:eastAsiaTheme="minorEastAsia" w:hAnsi="Cambria Math"/>
-          <w:iCs/>
-          <w:sz w:val="24"/>
-          <w:szCs w:val="24"/>
-          <w:vertAlign w:val="superscript"/>
-        </w:rPr>
-        <w:t>1)</w:t>
-      </w:r>
-      <w:r>
-        <w:rPr>
-          <w:rFonts w:ascii="Cambria Math" w:eastAsiaTheme="minorEastAsia" w:hAnsi="Cambria Math"/>
-          <w:iCs/>
-          <w:sz w:val="24"/>
-          <w:szCs w:val="24"/>
-        </w:rPr>
-        <w:t>-трансформации</w:t>
+        <w:t>(1)</w:t>
+      </w:r>
+      <w:r>
+        <w:rPr>
+          <w:rFonts w:ascii="Cambria Math" w:eastAsiaTheme="minorEastAsia" w:hAnsi="Cambria Math"/>
+          <w:iCs/>
+          <w:sz w:val="24"/>
+          <w:szCs w:val="24"/>
+        </w:rPr>
+        <w:t>-трансформаци</w:t>
+      </w:r>
+      <w:r>
+        <w:rPr>
+          <w:rFonts w:ascii="Cambria Math" w:eastAsiaTheme="minorEastAsia" w:hAnsi="Cambria Math"/>
+          <w:iCs/>
+          <w:sz w:val="24"/>
+          <w:szCs w:val="24"/>
+        </w:rPr>
+        <w:t>ей</w:t>
       </w:r>
       <w:r>
         <w:rPr>
@@ -5444,6 +5422,16 @@
           <w:szCs w:val="24"/>
         </w:rPr>
         <w:t xml:space="preserve">. </w:t>
+      </w:r>
+      <w:r>
+        <w:rPr>
+          <w:rFonts w:ascii="Cambria Math" w:eastAsiaTheme="minorEastAsia" w:hAnsi="Cambria Math"/>
+          <w:iCs/>
+          <w:sz w:val="24"/>
+          <w:szCs w:val="24"/>
+          <w:lang w:val="en-US"/>
+        </w:rPr>
+        <w:t>[1]</w:t>
       </w:r>
     </w:p>
     <w:p>
@@ -5875,25 +5863,39 @@
           <w:sz w:val="24"/>
           <w:szCs w:val="24"/>
         </w:rPr>
-        <w:t xml:space="preserve"> определена символом </w:t>
-      </w:r>
-      <w:proofErr w:type="spellStart"/>
+        <w:t xml:space="preserve"> определена символом Почхаммера</w:t>
+      </w:r>
       <w:r>
         <w:rPr>
           <w:rFonts w:ascii="Cambria Math" w:eastAsiaTheme="minorEastAsia" w:hAnsi="Cambria Math" w:cstheme="minorHAnsi"/>
           <w:sz w:val="24"/>
           <w:szCs w:val="24"/>
         </w:rPr>
-        <w:t>Почхаммера</w:t>
-      </w:r>
-      <w:proofErr w:type="spellEnd"/>
+        <w:t>;</w:t>
+      </w:r>
       <w:r>
         <w:rPr>
           <w:rFonts w:ascii="Cambria Math" w:eastAsiaTheme="minorEastAsia" w:hAnsi="Cambria Math" w:cstheme="minorHAnsi"/>
           <w:sz w:val="24"/>
           <w:szCs w:val="24"/>
         </w:rPr>
-        <w:t>, влияние параметра особо не изучено, обычно β равна 1.</w:t>
+        <w:t xml:space="preserve"> влияние параметра особо не изучено</w:t>
+      </w:r>
+      <w:r>
+        <w:rPr>
+          <w:rFonts w:ascii="Cambria Math" w:eastAsiaTheme="minorEastAsia" w:hAnsi="Cambria Math" w:cstheme="minorHAnsi"/>
+          <w:sz w:val="24"/>
+          <w:szCs w:val="24"/>
+        </w:rPr>
+        <w:t>;</w:t>
+      </w:r>
+      <w:r>
+        <w:rPr>
+          <w:rFonts w:ascii="Cambria Math" w:eastAsiaTheme="minorEastAsia" w:hAnsi="Cambria Math" w:cstheme="minorHAnsi"/>
+          <w:sz w:val="24"/>
+          <w:szCs w:val="24"/>
+        </w:rPr>
+        <w:t xml:space="preserve"> обычно β равна 1.</w:t>
       </w:r>
     </w:p>
     <w:p>
@@ -8036,15 +8038,7 @@
             <w:sz w:val="24"/>
             <w:szCs w:val="24"/>
           </w:rPr>
-          <m:t>s</m:t>
-        </m:r>
-        <m:r>
-          <w:rPr>
-            <w:rFonts w:ascii="Cambria Math" w:eastAsiaTheme="minorEastAsia" w:hAnsi="Cambria Math"/>
-            <w:sz w:val="24"/>
-            <w:szCs w:val="24"/>
-          </w:rPr>
-          <m:t>=</m:t>
+          <m:t>s=</m:t>
         </m:r>
         <m:sSubSup>
           <m:sSubSupPr>
@@ -9665,6 +9659,15 @@
           <w:szCs w:val="24"/>
         </w:rPr>
         <w:t xml:space="preserve"> то </w:t>
+      </w:r>
+      <w:r>
+        <w:rPr>
+          <w:rFonts w:ascii="Cambria Math" w:eastAsiaTheme="minorEastAsia" w:hAnsi="Cambria Math"/>
+          <w:iCs/>
+          <w:sz w:val="24"/>
+          <w:szCs w:val="24"/>
+        </w:rPr>
+        <w:t xml:space="preserve">правая </w:t>
       </w:r>
       <w:r>
         <w:rPr>
@@ -12522,33 +12525,15 @@
           <w:sz w:val="24"/>
           <w:szCs w:val="24"/>
         </w:rPr>
-        <w:t xml:space="preserve"> можно также вычислить </w:t>
-      </w:r>
-      <w:proofErr w:type="gramStart"/>
-      <w:r>
-        <w:rPr>
-          <w:rFonts w:ascii="Cambria Math" w:eastAsiaTheme="minorEastAsia" w:hAnsi="Cambria Math"/>
-          <w:sz w:val="24"/>
-          <w:szCs w:val="24"/>
-        </w:rPr>
-        <w:t>рекурсивно</w:t>
-      </w:r>
-      <w:r>
-        <w:rPr>
-          <w:rFonts w:ascii="Cambria Math" w:eastAsiaTheme="minorEastAsia" w:hAnsi="Cambria Math"/>
-          <w:sz w:val="24"/>
-          <w:szCs w:val="24"/>
-        </w:rPr>
-        <w:t>[</w:t>
-      </w:r>
-      <w:proofErr w:type="gramEnd"/>
-      <w:r>
-        <w:rPr>
-          <w:rFonts w:ascii="Cambria Math" w:eastAsiaTheme="minorEastAsia" w:hAnsi="Cambria Math"/>
-          <w:sz w:val="24"/>
-          <w:szCs w:val="24"/>
-        </w:rPr>
-        <w:t>2]</w:t>
+        <w:t xml:space="preserve"> можно также вычислить рекурсивно</w:t>
+      </w:r>
+      <w:r>
+        <w:rPr>
+          <w:rFonts w:ascii="Cambria Math" w:eastAsiaTheme="minorEastAsia" w:hAnsi="Cambria Math"/>
+          <w:sz w:val="24"/>
+          <w:szCs w:val="24"/>
+        </w:rPr>
+        <w:t>[2]</w:t>
       </w:r>
       <w:r>
         <w:rPr>
@@ -13494,26 +13479,6 @@
           <w:szCs w:val="24"/>
         </w:rPr>
         <w:t>Такое соотношение работает для:</w:t>
-      </w:r>
-    </w:p>
-    <w:p>
-      <w:pPr>
-        <w:jc w:val="both"/>
-        <w:rPr>
-          <w:rFonts w:ascii="Cambria Math" w:eastAsiaTheme="minorEastAsia" w:hAnsi="Cambria Math"/>
-          <w:i/>
-          <w:sz w:val="24"/>
-          <w:szCs w:val="24"/>
-        </w:rPr>
-      </w:pPr>
-      <w:r>
-        <w:rPr>
-          <w:rFonts w:ascii="Cambria Math" w:eastAsiaTheme="minorEastAsia" w:hAnsi="Cambria Math"/>
-          <w:iCs/>
-          <w:sz w:val="24"/>
-          <w:szCs w:val="24"/>
-        </w:rPr>
-        <w:tab/>
       </w:r>
       <w:r>
         <w:rPr>
@@ -15187,9 +15152,13 @@
           <w:sz w:val="28"/>
           <w:szCs w:val="28"/>
           <w:u w:val="single"/>
+          <w:lang w:val="en-US"/>
         </w:rPr>
       </w:pPr>
-      <w:r>
+    </w:p>
+    <w:p>
+      <w:pPr>
+        <w:jc w:val="center"/>
         <w:rPr>
           <w:rFonts w:ascii="Cambria Math" w:eastAsiaTheme="minorEastAsia" w:hAnsi="Cambria Math"/>
           <w:b/>
@@ -15199,9 +15168,7 @@
           <w:szCs w:val="28"/>
           <w:u w:val="single"/>
         </w:rPr>
-        <w:lastRenderedPageBreak/>
-        <w:t>Формы</w:t>
-      </w:r>
+      </w:pPr>
       <w:r>
         <w:rPr>
           <w:rFonts w:ascii="Cambria Math" w:eastAsiaTheme="minorEastAsia" w:hAnsi="Cambria Math"/>
@@ -15212,9 +15179,21 @@
           <w:szCs w:val="28"/>
           <w:u w:val="single"/>
         </w:rPr>
+        <w:lastRenderedPageBreak/>
+        <w:t>Формы</w:t>
+      </w:r>
+      <w:r>
+        <w:rPr>
+          <w:rFonts w:ascii="Cambria Math" w:eastAsiaTheme="minorEastAsia" w:hAnsi="Cambria Math"/>
+          <w:b/>
+          <w:bCs/>
+          <w:iCs/>
+          <w:sz w:val="28"/>
+          <w:szCs w:val="28"/>
+          <w:u w:val="single"/>
+        </w:rPr>
         <w:t xml:space="preserve"> </w:t>
       </w:r>
-      <w:proofErr w:type="spellStart"/>
       <w:r>
         <w:rPr>
           <w:rFonts w:ascii="Cambria Math" w:eastAsiaTheme="minorEastAsia" w:hAnsi="Cambria Math"/>
@@ -15242,7 +15221,6 @@
         </w:rPr>
         <w:t>m</w:t>
       </w:r>
-      <w:proofErr w:type="spellEnd"/>
     </w:p>
     <w:p>
       <w:pPr>
@@ -15263,7 +15241,6 @@
         </w:rPr>
         <w:t xml:space="preserve">Выбор формы </w:t>
       </w:r>
-      <w:proofErr w:type="spellStart"/>
       <w:r>
         <w:rPr>
           <w:rFonts w:ascii="Cambria Math" w:eastAsiaTheme="minorEastAsia" w:hAnsi="Cambria Math"/>
@@ -15285,7 +15262,6 @@
         </w:rPr>
         <w:t>m</w:t>
       </w:r>
-      <w:proofErr w:type="spellEnd"/>
       <w:r>
         <w:rPr>
           <w:rFonts w:ascii="Cambria Math" w:eastAsiaTheme="minorEastAsia" w:hAnsi="Cambria Math"/>
@@ -15917,7 +15893,6 @@
         </w:rPr>
         <w:t xml:space="preserve">формы </w:t>
       </w:r>
-      <w:proofErr w:type="spellStart"/>
       <w:r>
         <w:rPr>
           <w:rFonts w:ascii="Cambria Math" w:eastAsiaTheme="minorEastAsia" w:hAnsi="Cambria Math"/>
@@ -15939,7 +15914,6 @@
         </w:rPr>
         <w:t>m</w:t>
       </w:r>
-      <w:proofErr w:type="spellEnd"/>
       <w:r>
         <w:rPr>
           <w:rFonts w:ascii="Cambria Math" w:eastAsiaTheme="minorEastAsia" w:hAnsi="Cambria Math"/>
@@ -15967,7 +15941,6 @@
         </w:rPr>
         <w:t xml:space="preserve"> выбираться таким образом, чтобы </w:t>
       </w:r>
-      <w:proofErr w:type="spellStart"/>
       <w:r>
         <w:rPr>
           <w:rFonts w:ascii="Cambria Math" w:eastAsiaTheme="minorEastAsia" w:hAnsi="Cambria Math"/>
@@ -15989,7 +15962,6 @@
         </w:rPr>
         <w:t>m</w:t>
       </w:r>
-      <w:proofErr w:type="spellEnd"/>
       <w:r>
         <w:rPr>
           <w:rFonts w:ascii="Cambria Math" w:eastAsiaTheme="minorEastAsia" w:hAnsi="Cambria Math"/>
@@ -16009,7 +15981,6 @@
         </w:rPr>
         <w:t xml:space="preserve">был пропорционален доминирующему члену асимптотического разложения остатка </w:t>
       </w:r>
-      <w:proofErr w:type="spellStart"/>
       <w:r>
         <w:rPr>
           <w:rFonts w:ascii="Cambria Math" w:eastAsiaTheme="minorEastAsia" w:hAnsi="Cambria Math"/>
@@ -16031,7 +16002,6 @@
         </w:rPr>
         <w:t>n</w:t>
       </w:r>
-      <w:proofErr w:type="spellEnd"/>
       <w:r>
         <w:rPr>
           <w:rFonts w:ascii="Cambria Math" w:eastAsiaTheme="minorEastAsia" w:hAnsi="Cambria Math"/>
@@ -16432,7 +16402,6 @@
         </w:rPr>
         <w:t xml:space="preserve">Выбор </w:t>
       </w:r>
-      <w:proofErr w:type="spellStart"/>
       <w:r>
         <w:rPr>
           <w:rFonts w:ascii="Cambria Math" w:eastAsiaTheme="minorEastAsia" w:hAnsi="Cambria Math"/>
@@ -16454,7 +16423,6 @@
         </w:rPr>
         <w:t>m</w:t>
       </w:r>
-      <w:proofErr w:type="spellEnd"/>
       <w:r>
         <w:rPr>
           <w:rFonts w:ascii="Cambria Math" w:eastAsiaTheme="minorEastAsia" w:hAnsi="Cambria Math"/>
@@ -16501,7 +16469,6 @@
         </w:rPr>
         <w:t>t</w:t>
       </w:r>
-      <w:proofErr w:type="gramStart"/>
       <w:r>
         <w:rPr>
           <w:rFonts w:ascii="Cambria Math" w:eastAsiaTheme="minorEastAsia" w:hAnsi="Cambria Math"/>
@@ -16519,9 +16486,8 @@
           <w:szCs w:val="24"/>
           <w:lang w:val="en-US"/>
         </w:rPr>
-        <w:t>u</w:t>
-      </w:r>
-      <w:proofErr w:type="gramEnd"/>
+        <w:t xml:space="preserve"> u</w:t>
+      </w:r>
       <w:r>
         <w:rPr>
           <w:rFonts w:ascii="Cambria Math" w:eastAsiaTheme="minorEastAsia" w:hAnsi="Cambria Math"/>
@@ -16539,7 +16505,7 @@
           <w:szCs w:val="24"/>
           <w:lang w:val="en-US"/>
         </w:rPr>
-        <w:t>v</w:t>
+        <w:t xml:space="preserve"> v</w:t>
       </w:r>
       <w:r>
         <w:rPr>
@@ -16565,8 +16531,45 @@
           <w:iCs/>
           <w:sz w:val="24"/>
           <w:szCs w:val="24"/>
-        </w:rPr>
-        <w:t>полученная трансформация будет работать хуже чем трансформация Левина</w:t>
+          <w:lang w:val="en-US"/>
+        </w:rPr>
+        <w:t>S</w:t>
+      </w:r>
+      <w:r>
+        <w:rPr>
+          <w:rFonts w:ascii="Cambria Math" w:eastAsiaTheme="minorEastAsia" w:hAnsi="Cambria Math"/>
+          <w:iCs/>
+          <w:sz w:val="24"/>
+          <w:szCs w:val="24"/>
+        </w:rPr>
+        <w:t>-</w:t>
+      </w:r>
+      <w:r>
+        <w:rPr>
+          <w:rFonts w:ascii="Cambria Math" w:eastAsiaTheme="minorEastAsia" w:hAnsi="Cambria Math"/>
+          <w:iCs/>
+          <w:sz w:val="24"/>
+          <w:szCs w:val="24"/>
+        </w:rPr>
+        <w:t xml:space="preserve">трансформация будет работать </w:t>
+      </w:r>
+      <w:r>
+        <w:rPr>
+          <w:rFonts w:ascii="Cambria Math" w:eastAsiaTheme="minorEastAsia" w:hAnsi="Cambria Math"/>
+          <w:iCs/>
+          <w:sz w:val="24"/>
+          <w:szCs w:val="24"/>
+        </w:rPr>
+        <w:t>хуже,</w:t>
+      </w:r>
+      <w:r>
+        <w:rPr>
+          <w:rFonts w:ascii="Cambria Math" w:eastAsiaTheme="minorEastAsia" w:hAnsi="Cambria Math"/>
+          <w:iCs/>
+          <w:sz w:val="24"/>
+          <w:szCs w:val="24"/>
+        </w:rPr>
+        <w:t xml:space="preserve"> чем трансформация Левина</w:t>
       </w:r>
       <w:r>
         <w:rPr>
@@ -16584,7 +16587,16 @@
           <w:sz w:val="24"/>
           <w:szCs w:val="24"/>
         </w:rPr>
-        <w:t xml:space="preserve">на последовательностях лежащих в классе </w:t>
+        <w:t>на последовательностях,</w:t>
+      </w:r>
+      <w:r>
+        <w:rPr>
+          <w:rFonts w:ascii="Cambria Math" w:eastAsiaTheme="minorEastAsia" w:hAnsi="Cambria Math"/>
+          <w:iCs/>
+          <w:sz w:val="24"/>
+          <w:szCs w:val="24"/>
+        </w:rPr>
+        <w:t xml:space="preserve"> лежащих в классе </w:t>
       </w:r>
       <w:r>
         <w:rPr>
@@ -16670,15 +16682,6 @@
           <w:iCs/>
           <w:sz w:val="24"/>
           <w:szCs w:val="24"/>
-        </w:rPr>
-        <w:t xml:space="preserve">Однако </w:t>
-      </w:r>
-      <w:r>
-        <w:rPr>
-          <w:rFonts w:ascii="Cambria Math" w:eastAsiaTheme="minorEastAsia" w:hAnsi="Cambria Math"/>
-          <w:iCs/>
-          <w:sz w:val="24"/>
-          <w:szCs w:val="24"/>
           <w:lang w:val="en-US"/>
         </w:rPr>
         <w:t>S</w:t>
@@ -16710,7 +16713,6 @@
         </w:rPr>
         <w:t xml:space="preserve">классов </w:t>
       </w:r>
-      <w:proofErr w:type="gramStart"/>
       <w:r>
         <w:rPr>
           <w:rFonts w:ascii="Cambria Math" w:eastAsiaTheme="minorEastAsia" w:hAnsi="Cambria Math"/>
@@ -16732,9 +16734,8 @@
           <w:szCs w:val="24"/>
           <w:vertAlign w:val="superscript"/>
         </w:rPr>
-        <w:t>(</w:t>
-      </w:r>
-      <w:proofErr w:type="gramEnd"/>
+        <w:t>(1)</w:t>
+      </w:r>
       <w:r>
         <w:rPr>
           <w:rFonts w:ascii="Cambria Math" w:eastAsiaTheme="minorEastAsia" w:hAnsi="Cambria Math"/>
@@ -16743,9 +16744,8 @@
           <w:iCs/>
           <w:sz w:val="24"/>
           <w:szCs w:val="24"/>
-          <w:vertAlign w:val="superscript"/>
-        </w:rPr>
-        <w:t>1)</w:t>
+        </w:rPr>
+        <w:t>/</w:t>
       </w:r>
       <w:r>
         <w:rPr>
@@ -16755,8 +16755,18 @@
           <w:iCs/>
           <w:sz w:val="24"/>
           <w:szCs w:val="24"/>
-        </w:rPr>
-        <w:t>/</w:t>
+          <w:lang w:val="en-US"/>
+        </w:rPr>
+        <w:t>LOG</w:t>
+      </w:r>
+      <w:r>
+        <w:rPr>
+          <w:rFonts w:ascii="Cambria Math" w:eastAsiaTheme="minorEastAsia" w:hAnsi="Cambria Math"/>
+          <w:iCs/>
+          <w:sz w:val="24"/>
+          <w:szCs w:val="24"/>
+        </w:rPr>
+        <w:t xml:space="preserve"> и </w:t>
       </w:r>
       <w:r>
         <w:rPr>
@@ -16768,16 +16778,7 @@
           <w:szCs w:val="24"/>
           <w:lang w:val="en-US"/>
         </w:rPr>
-        <w:t>LOG</w:t>
-      </w:r>
-      <w:r>
-        <w:rPr>
-          <w:rFonts w:ascii="Cambria Math" w:eastAsiaTheme="minorEastAsia" w:hAnsi="Cambria Math"/>
-          <w:iCs/>
-          <w:sz w:val="24"/>
-          <w:szCs w:val="24"/>
-        </w:rPr>
-        <w:t xml:space="preserve"> и </w:t>
+        <w:t>b</w:t>
       </w:r>
       <w:r>
         <w:rPr>
@@ -16787,9 +16788,9 @@
           <w:iCs/>
           <w:sz w:val="24"/>
           <w:szCs w:val="24"/>
-          <w:lang w:val="en-US"/>
-        </w:rPr>
-        <w:t>b</w:t>
+          <w:vertAlign w:val="superscript"/>
+        </w:rPr>
+        <w:t>(1)</w:t>
       </w:r>
       <w:r>
         <w:rPr>
@@ -16799,9 +16800,8 @@
           <w:iCs/>
           <w:sz w:val="24"/>
           <w:szCs w:val="24"/>
-          <w:vertAlign w:val="superscript"/>
-        </w:rPr>
-        <w:t>(1)</w:t>
+        </w:rPr>
+        <w:t>/</w:t>
       </w:r>
       <w:r>
         <w:rPr>
@@ -16811,17 +16811,6 @@
           <w:iCs/>
           <w:sz w:val="24"/>
           <w:szCs w:val="24"/>
-        </w:rPr>
-        <w:t>/</w:t>
-      </w:r>
-      <w:r>
-        <w:rPr>
-          <w:rFonts w:ascii="Cambria Math" w:eastAsiaTheme="minorEastAsia" w:hAnsi="Cambria Math"/>
-          <w:b/>
-          <w:bCs/>
-          <w:iCs/>
-          <w:sz w:val="24"/>
-          <w:szCs w:val="24"/>
           <w:lang w:val="en-US"/>
         </w:rPr>
         <w:t>FAC</w:t>
@@ -16842,7 +16831,25 @@
           <w:sz w:val="24"/>
           <w:szCs w:val="24"/>
         </w:rPr>
-        <w:t xml:space="preserve"> Производительность на таких последовательностях схожа с трансформацией Левина.</w:t>
+        <w:t xml:space="preserve"> Производительность на </w:t>
+      </w:r>
+      <w:r>
+        <w:rPr>
+          <w:rFonts w:ascii="Cambria Math" w:eastAsiaTheme="minorEastAsia" w:hAnsi="Cambria Math"/>
+          <w:iCs/>
+          <w:sz w:val="24"/>
+          <w:szCs w:val="24"/>
+        </w:rPr>
+        <w:t xml:space="preserve">них </w:t>
+      </w:r>
+      <w:r>
+        <w:rPr>
+          <w:rFonts w:ascii="Cambria Math" w:eastAsiaTheme="minorEastAsia" w:hAnsi="Cambria Math"/>
+          <w:iCs/>
+          <w:sz w:val="24"/>
+          <w:szCs w:val="24"/>
+        </w:rPr>
+        <w:t xml:space="preserve"> схожа с трансформацией Левина.</w:t>
       </w:r>
       <w:r>
         <w:rPr>
@@ -16939,7 +16946,6 @@
         </w:rPr>
         <w:t xml:space="preserve"> </w:t>
       </w:r>
-      <w:proofErr w:type="gramStart"/>
       <w:r>
         <w:rPr>
           <w:rFonts w:ascii="Cambria Math" w:eastAsiaTheme="minorEastAsia" w:hAnsi="Cambria Math"/>
@@ -16962,9 +16968,8 @@
           <w:szCs w:val="24"/>
           <w:vertAlign w:val="superscript"/>
         </w:rPr>
-        <w:t>(</w:t>
-      </w:r>
-      <w:proofErr w:type="gramEnd"/>
+        <w:t>(1)</w:t>
+      </w:r>
       <w:r>
         <w:rPr>
           <w:rFonts w:ascii="Cambria Math" w:eastAsiaTheme="minorEastAsia" w:hAnsi="Cambria Math"/>
@@ -16973,9 +16978,8 @@
           <w:iCs/>
           <w:sz w:val="24"/>
           <w:szCs w:val="24"/>
-          <w:vertAlign w:val="superscript"/>
-        </w:rPr>
-        <w:t>1)</w:t>
+        </w:rPr>
+        <w:t>/</w:t>
       </w:r>
       <w:r>
         <w:rPr>
@@ -16985,17 +16989,6 @@
           <w:iCs/>
           <w:sz w:val="24"/>
           <w:szCs w:val="24"/>
-        </w:rPr>
-        <w:t>/</w:t>
-      </w:r>
-      <w:r>
-        <w:rPr>
-          <w:rFonts w:ascii="Cambria Math" w:eastAsiaTheme="minorEastAsia" w:hAnsi="Cambria Math"/>
-          <w:b/>
-          <w:bCs/>
-          <w:iCs/>
-          <w:sz w:val="24"/>
-          <w:szCs w:val="24"/>
           <w:lang w:val="en-US"/>
         </w:rPr>
         <w:t>FACD</w:t>
@@ -17016,7 +17009,25 @@
           <w:sz w:val="24"/>
           <w:szCs w:val="24"/>
         </w:rPr>
-        <w:t xml:space="preserve"> На таких последовательностях она показывает себя лучше, чем трансформация Левина</w:t>
+        <w:t xml:space="preserve"> На </w:t>
+      </w:r>
+      <w:r>
+        <w:rPr>
+          <w:rFonts w:ascii="Cambria Math" w:eastAsiaTheme="minorEastAsia" w:hAnsi="Cambria Math"/>
+          <w:iCs/>
+          <w:sz w:val="24"/>
+          <w:szCs w:val="24"/>
+        </w:rPr>
+        <w:t>них она</w:t>
+      </w:r>
+      <w:r>
+        <w:rPr>
+          <w:rFonts w:ascii="Cambria Math" w:eastAsiaTheme="minorEastAsia" w:hAnsi="Cambria Math"/>
+          <w:iCs/>
+          <w:sz w:val="24"/>
+          <w:szCs w:val="24"/>
+        </w:rPr>
+        <w:t xml:space="preserve"> показывает себя лучше, чем трансформация Левина</w:t>
       </w:r>
       <w:r>
         <w:rPr>
@@ -17048,7 +17059,6 @@
     </w:p>
     <w:p>
       <w:pPr>
-        <w:jc w:val="both"/>
         <w:rPr>
           <w:rFonts w:ascii="Cambria Math" w:eastAsiaTheme="minorEastAsia" w:hAnsi="Cambria Math"/>
           <w:sz w:val="24"/>
@@ -17072,6 +17082,15 @@
           <w:szCs w:val="24"/>
           <w:lang w:val="en-US"/>
         </w:rPr>
+        <w:t>Practical</w:t>
+      </w:r>
+      <w:r>
+        <w:rPr>
+          <w:rFonts w:ascii="Cambria Math" w:hAnsi="Cambria Math"/>
+          <w:sz w:val="24"/>
+          <w:szCs w:val="24"/>
+          <w:lang w:val="en-US"/>
+        </w:rPr>
         <w:t xml:space="preserve"> </w:t>
       </w:r>
       <w:r>
@@ -17081,7 +17100,7 @@
           <w:szCs w:val="24"/>
           <w:lang w:val="en-US"/>
         </w:rPr>
-        <w:t>Practical Extrapolation Methods Avram Sidi [</w:t>
+        <w:t>Extrapolation Methods Avram Sidi [</w:t>
       </w:r>
       <w:hyperlink r:id="rId7" w:history="1">
         <w:r>

</xml_diff>